<commit_message>
MAJ du fichier Word pour le DR
</commit_message>
<xml_diff>
--- a/Phase_1_Plan_de_Test.docx
+++ b/Phase_1_Plan_de_Test.docx
@@ -129,8 +129,19 @@
           <w:color w:val="000000"/>
           <w:lang w:val="fr-CA"/>
         </w:rPr>
-        <w:t>Phase</w:t>
-      </w:r>
+        <w:t xml:space="preserve">Design </w:t>
+      </w:r>
+      <w:proofErr w:type="spellStart"/>
+      <w:r>
+        <w:rPr>
+          <w:rStyle w:val="normaltextrun"/>
+          <w:rFonts w:eastAsiaTheme="majorEastAsia"/>
+          <w:color w:val="000000"/>
+          <w:lang w:val="fr-CA"/>
+        </w:rPr>
+        <w:t>Review</w:t>
+      </w:r>
+      <w:proofErr w:type="spellEnd"/>
       <w:r>
         <w:rPr>
           <w:rStyle w:val="normaltextrun"/>
@@ -427,7 +438,43 @@
           <w:color w:val="000000" w:themeColor="text1"/>
           <w:lang w:val="fr-FR"/>
         </w:rPr>
-        <w:t xml:space="preserve">Guillaume LASTNAME, </w:t>
+        <w:t xml:space="preserve">Guillaume </w:t>
+      </w:r>
+      <w:r>
+        <w:rPr>
+          <w:rStyle w:val="normaltextrun"/>
+          <w:rFonts w:eastAsiaTheme="majorEastAsia"/>
+          <w:color w:val="000000" w:themeColor="text1"/>
+          <w:lang w:val="fr-FR"/>
+        </w:rPr>
+        <w:t>DUMAINE</w:t>
+      </w:r>
+      <w:r>
+        <w:rPr>
+          <w:rStyle w:val="normaltextrun"/>
+          <w:rFonts w:eastAsiaTheme="majorEastAsia"/>
+          <w:color w:val="000000" w:themeColor="text1"/>
+          <w:lang w:val="fr-FR"/>
+        </w:rPr>
+        <w:t>,</w:t>
+      </w:r>
+      <w:r>
+        <w:rPr>
+          <w:rStyle w:val="normaltextrun"/>
+          <w:rFonts w:eastAsiaTheme="majorEastAsia"/>
+          <w:color w:val="000000" w:themeColor="text1"/>
+          <w:lang w:val="fr-FR"/>
+        </w:rPr>
+        <w:t xml:space="preserve"> DUMG04059002</w:t>
+      </w:r>
+      <w:r>
+        <w:rPr>
+          <w:rStyle w:val="normaltextrun"/>
+          <w:rFonts w:eastAsiaTheme="majorEastAsia"/>
+          <w:color w:val="000000" w:themeColor="text1"/>
+          <w:lang w:val="fr-FR"/>
+        </w:rPr>
+        <w:t xml:space="preserve"> </w:t>
       </w:r>
     </w:p>
     <w:p>
@@ -895,10 +942,31 @@
           <w:color w:val="000000"/>
           <w:lang w:val="fr-CA"/>
         </w:rPr>
-        <w:t>MONTRÉAL, 16 FÉVRIER 2024</w:t>
-      </w:r>
-    </w:p>
-    <w:p>
+        <w:t xml:space="preserve">MONTRÉAL, </w:t>
+      </w:r>
+      <w:r>
+        <w:rPr>
+          <w:rStyle w:val="normaltextrun"/>
+          <w:rFonts w:eastAsiaTheme="majorEastAsia"/>
+          <w:color w:val="000000"/>
+          <w:lang w:val="fr-CA"/>
+        </w:rPr>
+        <w:t>8</w:t>
+      </w:r>
+      <w:r>
+        <w:rPr>
+          <w:rStyle w:val="normaltextrun"/>
+          <w:rFonts w:eastAsiaTheme="majorEastAsia"/>
+          <w:color w:val="000000"/>
+          <w:lang w:val="fr-CA"/>
+        </w:rPr>
+        <w:t xml:space="preserve"> FÉVRIER 2024</w:t>
+      </w:r>
+    </w:p>
+    <w:p>
+      <w:pPr>
+        <w:pStyle w:val="Heading1"/>
+      </w:pPr>
       <w:proofErr w:type="spellStart"/>
       <w:r>
         <w:lastRenderedPageBreak/>
@@ -915,11 +983,7 @@
     <w:p/>
     <w:p>
       <w:pPr>
-        <w:pStyle w:val="ListParagraph"/>
-        <w:numPr>
-          <w:ilvl w:val="0"/>
-          <w:numId w:val="2"/>
-        </w:numPr>
+        <w:pStyle w:val="Heading2"/>
       </w:pPr>
       <w:r>
         <w:t>Feu-</w:t>
@@ -971,26 +1035,72 @@
     </w:p>
     <w:p>
       <w:pPr>
-        <w:pStyle w:val="ListParagraph"/>
-        <w:numPr>
-          <w:ilvl w:val="0"/>
-          <w:numId w:val="2"/>
-        </w:numPr>
+        <w:pStyle w:val="Heading2"/>
       </w:pPr>
       <w:r>
         <w:t>FPTP</w:t>
       </w:r>
     </w:p>
-    <w:p/>
-    <w:p>
-      <w:pPr>
-        <w:pStyle w:val="ListParagraph"/>
-        <w:numPr>
-          <w:ilvl w:val="0"/>
-          <w:numId w:val="2"/>
-        </w:numPr>
-      </w:pPr>
-      <w:r>
+    <w:p>
+      <w:r>
+        <w:drawing>
+          <wp:inline distT="0" distB="0" distL="0" distR="0" wp14:anchorId="50AF35C2" wp14:editId="6CAE2F56">
+            <wp:extent cx="3721291" cy="2921150"/>
+            <wp:effectExtent l="0" t="0" r="0" b="0"/>
+            <wp:docPr id="604754670" name="Picture 1" descr="A diagram of a diagram&#10;&#10;Description automatically generated"/>
+            <wp:cNvGraphicFramePr>
+              <a:graphicFrameLocks xmlns:a="http://schemas.openxmlformats.org/drawingml/2006/main" noChangeAspect="1"/>
+            </wp:cNvGraphicFramePr>
+            <a:graphic xmlns:a="http://schemas.openxmlformats.org/drawingml/2006/main">
+              <a:graphicData uri="http://schemas.openxmlformats.org/drawingml/2006/picture">
+                <pic:pic xmlns:pic="http://schemas.openxmlformats.org/drawingml/2006/picture">
+                  <pic:nvPicPr>
+                    <pic:cNvPr id="604754670" name="Picture 1" descr="A diagram of a diagram&#10;&#10;Description automatically generated"/>
+                    <pic:cNvPicPr/>
+                  </pic:nvPicPr>
+                  <pic:blipFill>
+                    <a:blip r:embed="rId7"/>
+                    <a:stretch>
+                      <a:fillRect/>
+                    </a:stretch>
+                  </pic:blipFill>
+                  <pic:spPr>
+                    <a:xfrm>
+                      <a:off x="0" y="0"/>
+                      <a:ext cx="3721291" cy="2921150"/>
+                    </a:xfrm>
+                    <a:prstGeom prst="rect">
+                      <a:avLst/>
+                    </a:prstGeom>
+                  </pic:spPr>
+                </pic:pic>
+              </a:graphicData>
+            </a:graphic>
+          </wp:inline>
+        </w:drawing>
+      </w:r>
+    </w:p>
+    <w:p/>
+    <w:p/>
+    <w:p/>
+    <w:p/>
+    <w:p/>
+    <w:p/>
+    <w:p/>
+    <w:p/>
+    <w:p/>
+    <w:p/>
+    <w:p/>
+    <w:p/>
+    <w:p/>
+    <w:p/>
+    <w:p/>
+    <w:p>
+      <w:pPr>
+        <w:pStyle w:val="Heading2"/>
+      </w:pPr>
+      <w:r>
+        <w:lastRenderedPageBreak/>
         <w:t>MÉF</w:t>
       </w:r>
     </w:p>
@@ -1012,7 +1122,7 @@
                     <pic:cNvPicPr/>
                   </pic:nvPicPr>
                   <pic:blipFill>
-                    <a:blip r:embed="rId7"/>
+                    <a:blip r:embed="rId8"/>
                     <a:stretch>
                       <a:fillRect/>
                     </a:stretch>
@@ -1046,7 +1156,30 @@
     <w:p/>
     <w:p/>
     <w:p/>
-    <w:p>
+    <w:p/>
+    <w:p/>
+    <w:p/>
+    <w:p/>
+    <w:p/>
+    <w:p/>
+    <w:p/>
+    <w:p/>
+    <w:p/>
+    <w:p/>
+    <w:p/>
+    <w:p/>
+    <w:p/>
+    <w:p/>
+    <w:p/>
+    <w:p/>
+    <w:p/>
+    <w:p/>
+    <w:p/>
+    <w:p/>
+    <w:p>
+      <w:pPr>
+        <w:pStyle w:val="Heading1"/>
+      </w:pPr>
       <w:proofErr w:type="spellStart"/>
       <w:r>
         <w:lastRenderedPageBreak/>
@@ -1060,11 +1193,7 @@
     <w:p/>
     <w:p>
       <w:pPr>
-        <w:pStyle w:val="ListParagraph"/>
-        <w:numPr>
-          <w:ilvl w:val="0"/>
-          <w:numId w:val="1"/>
-        </w:numPr>
+        <w:pStyle w:val="Heading2"/>
       </w:pPr>
       <w:r>
         <w:t>Feu-</w:t>
@@ -1093,7 +1222,7 @@
                     <pic:cNvPicPr/>
                   </pic:nvPicPr>
                   <pic:blipFill>
-                    <a:blip r:embed="rId8"/>
+                    <a:blip r:embed="rId9"/>
                     <a:stretch>
                       <a:fillRect/>
                     </a:stretch>
@@ -1116,33 +1245,78 @@
     </w:p>
     <w:p>
       <w:pPr>
-        <w:pStyle w:val="ListParagraph"/>
-        <w:numPr>
-          <w:ilvl w:val="0"/>
-          <w:numId w:val="1"/>
-        </w:numPr>
+        <w:pStyle w:val="Heading2"/>
       </w:pPr>
       <w:r>
         <w:t>FPTP</w:t>
       </w:r>
     </w:p>
-    <w:p/>
-    <w:p>
-      <w:pPr>
-        <w:pStyle w:val="ListParagraph"/>
-        <w:numPr>
-          <w:ilvl w:val="0"/>
-          <w:numId w:val="1"/>
-        </w:numPr>
-      </w:pPr>
-      <w:r>
+    <w:p>
+      <w:pPr>
+        <w:pStyle w:val="Heading1"/>
+      </w:pPr>
+      <w:r>
+        <w:rPr>
+          <w:b w:val="0"/>
+          <w:bCs w:val="0"/>
+          <w:u w:val="none"/>
+        </w:rPr>
+        <w:drawing>
+          <wp:inline distT="0" distB="0" distL="0" distR="0" wp14:anchorId="636D7F8C" wp14:editId="405E9EB7">
+            <wp:extent cx="5731510" cy="3316605"/>
+            <wp:effectExtent l="0" t="0" r="2540" b="0"/>
+            <wp:docPr id="906338684" name="Picture 1" descr="A diagram of a computer&#10;&#10;Description automatically generated"/>
+            <wp:cNvGraphicFramePr>
+              <a:graphicFrameLocks xmlns:a="http://schemas.openxmlformats.org/drawingml/2006/main" noChangeAspect="1"/>
+            </wp:cNvGraphicFramePr>
+            <a:graphic xmlns:a="http://schemas.openxmlformats.org/drawingml/2006/main">
+              <a:graphicData uri="http://schemas.openxmlformats.org/drawingml/2006/picture">
+                <pic:pic xmlns:pic="http://schemas.openxmlformats.org/drawingml/2006/picture">
+                  <pic:nvPicPr>
+                    <pic:cNvPr id="906338684" name="Picture 1" descr="A diagram of a computer&#10;&#10;Description automatically generated"/>
+                    <pic:cNvPicPr/>
+                  </pic:nvPicPr>
+                  <pic:blipFill>
+                    <a:blip r:embed="rId10"/>
+                    <a:stretch>
+                      <a:fillRect/>
+                    </a:stretch>
+                  </pic:blipFill>
+                  <pic:spPr>
+                    <a:xfrm>
+                      <a:off x="0" y="0"/>
+                      <a:ext cx="5731510" cy="3316605"/>
+                    </a:xfrm>
+                    <a:prstGeom prst="rect">
+                      <a:avLst/>
+                    </a:prstGeom>
+                  </pic:spPr>
+                </pic:pic>
+              </a:graphicData>
+            </a:graphic>
+          </wp:inline>
+        </w:drawing>
+      </w:r>
+    </w:p>
+    <w:p>
+      <w:pPr>
+        <w:pStyle w:val="Heading1"/>
+      </w:pPr>
+    </w:p>
+    <w:p>
+      <w:pPr>
+        <w:pStyle w:val="Heading1"/>
+      </w:pPr>
+    </w:p>
+    <w:p/>
+    <w:p>
+      <w:pPr>
+        <w:pStyle w:val="Heading2"/>
+      </w:pPr>
+      <w:r>
+        <w:lastRenderedPageBreak/>
         <w:t>MEF – Top</w:t>
       </w:r>
-    </w:p>
-    <w:p>
-      <w:pPr>
-        <w:pStyle w:val="ListParagraph"/>
-      </w:pPr>
     </w:p>
     <w:p>
       <w:r>
@@ -1162,7 +1336,7 @@
                     <pic:cNvPicPr/>
                   </pic:nvPicPr>
                   <pic:blipFill>
-                    <a:blip r:embed="rId9"/>
+                    <a:blip r:embed="rId11"/>
                     <a:stretch>
                       <a:fillRect/>
                     </a:stretch>
@@ -1187,17 +1361,11 @@
     <w:p/>
     <w:p/>
     <w:p/>
-    <w:p/>
-    <w:p/>
-    <w:p/>
-    <w:p/>
-    <w:p/>
-    <w:p/>
-    <w:p/>
-    <w:p/>
-    <w:p>
-      <w:r>
-        <w:lastRenderedPageBreak/>
+    <w:p>
+      <w:pPr>
+        <w:pStyle w:val="Heading1"/>
+      </w:pPr>
+      <w:r>
         <w:t xml:space="preserve">Plan de </w:t>
       </w:r>
       <w:proofErr w:type="gramStart"/>
@@ -1208,8 +1376,16 @@
     </w:p>
     <w:p/>
     <w:p>
-      <w:r>
-        <w:t>Mode Normal</w:t>
+      <w:pPr>
+        <w:pStyle w:val="Heading2"/>
+      </w:pPr>
+      <w:proofErr w:type="spellStart"/>
+      <w:r>
+        <w:t>Fonctionnement</w:t>
+      </w:r>
+      <w:proofErr w:type="spellEnd"/>
+      <w:r>
+        <w:t xml:space="preserve"> Normal</w:t>
       </w:r>
     </w:p>
     <w:p/>
@@ -1583,15 +1759,43 @@
         <w:rPr>
           <w:lang w:val="fr-CA"/>
         </w:rPr>
+        <w:sectPr>
+          <w:pgSz w:w="11906" w:h="16838"/>
+          <w:pgMar w:top="1440" w:right="1440" w:bottom="1440" w:left="1440" w:header="720" w:footer="720" w:gutter="0"/>
+          <w:cols w:space="720"/>
+          <w:docGrid w:linePitch="360"/>
+        </w:sectPr>
+      </w:pPr>
+    </w:p>
+    <w:p>
+      <w:pPr>
+        <w:pStyle w:val="Heading2"/>
+        <w:rPr>
+          <w:lang w:val="fr-CA"/>
+        </w:rPr>
+      </w:pPr>
+      <w:r>
+        <w:rPr>
+          <w:lang w:val="fr-CA"/>
+        </w:rPr>
+        <w:lastRenderedPageBreak/>
+        <w:t>Chronogramme Normal</w:t>
+      </w:r>
+    </w:p>
+    <w:p>
+      <w:pPr>
+        <w:rPr>
+          <w:lang w:val="fr-CA"/>
+        </w:rPr>
       </w:pPr>
       <w:r>
         <w:rPr>
           <w:noProof/>
         </w:rPr>
         <w:drawing>
-          <wp:inline distT="0" distB="0" distL="0" distR="0" wp14:anchorId="5A74B605" wp14:editId="4FEB7A42">
-            <wp:extent cx="5731510" cy="2186940"/>
-            <wp:effectExtent l="0" t="0" r="2540" b="3810"/>
+          <wp:inline distT="0" distB="0" distL="0" distR="0" wp14:anchorId="5A74B605" wp14:editId="390CDC0C">
+            <wp:extent cx="8777696" cy="3349256"/>
+            <wp:effectExtent l="0" t="0" r="4445" b="3810"/>
             <wp:docPr id="547942214" name="Picture 1" descr="A black and white diagram&#10;&#10;Description automatically generated with medium confidence"/>
             <wp:cNvGraphicFramePr>
               <a:graphicFrameLocks xmlns:a="http://schemas.openxmlformats.org/drawingml/2006/main" noChangeAspect="1"/>
@@ -1606,7 +1810,7 @@
                     </pic:cNvPicPr>
                   </pic:nvPicPr>
                   <pic:blipFill>
-                    <a:blip r:embed="rId10">
+                    <a:blip r:embed="rId12">
                       <a:extLst>
                         <a:ext uri="{28A0092B-C50C-407E-A947-70E740481C1C}">
                           <a14:useLocalDpi xmlns:a14="http://schemas.microsoft.com/office/drawing/2010/main" val="0"/>
@@ -1621,7 +1825,7 @@
                   <pic:spPr bwMode="auto">
                     <a:xfrm>
                       <a:off x="0" y="0"/>
-                      <a:ext cx="5731510" cy="2186940"/>
+                      <a:ext cx="8794428" cy="3355641"/>
                     </a:xfrm>
                     <a:prstGeom prst="rect">
                       <a:avLst/>
@@ -1643,9 +1847,26 @@
         <w:rPr>
           <w:lang w:val="fr-CA"/>
         </w:rPr>
-      </w:pPr>
-    </w:p>
-    <w:p>
+        <w:sectPr>
+          <w:pgSz w:w="16838" w:h="11906" w:orient="landscape"/>
+          <w:pgMar w:top="1440" w:right="1440" w:bottom="1440" w:left="1440" w:header="720" w:footer="720" w:gutter="0"/>
+          <w:cols w:space="720"/>
+          <w:docGrid w:linePitch="360"/>
+        </w:sectPr>
+      </w:pPr>
+    </w:p>
+    <w:p>
+      <w:pPr>
+        <w:pStyle w:val="Heading2"/>
+        <w:rPr>
+          <w:lang w:val="fr-CA"/>
+        </w:rPr>
+      </w:pPr>
+    </w:p>
+    <w:p>
+      <w:pPr>
+        <w:pStyle w:val="Heading2"/>
+      </w:pPr>
       <w:proofErr w:type="spellStart"/>
       <w:r>
         <w:t>Fonctionnement</w:t>
@@ -2111,7 +2332,6 @@
               <w:rPr>
                 <w:lang w:val="fr-CA"/>
               </w:rPr>
-              <w:lastRenderedPageBreak/>
               <w:t>F</w:t>
             </w:r>
             <w:r>
@@ -2485,164 +2705,17 @@
         <w:rPr>
           <w:lang w:val="fr-CA"/>
         </w:rPr>
-      </w:pPr>
-    </w:p>
-    <w:p>
-      <w:pPr>
-        <w:rPr>
-          <w:lang w:val="fr-CA"/>
-        </w:rPr>
-      </w:pPr>
-    </w:p>
-    <w:p>
-      <w:pPr>
-        <w:rPr>
-          <w:lang w:val="fr-CA"/>
-        </w:rPr>
-      </w:pPr>
-    </w:p>
-    <w:p>
-      <w:pPr>
-        <w:rPr>
-          <w:lang w:val="fr-CA"/>
-        </w:rPr>
-      </w:pPr>
-    </w:p>
-    <w:p>
-      <w:pPr>
-        <w:rPr>
-          <w:lang w:val="fr-CA"/>
-        </w:rPr>
-      </w:pPr>
-    </w:p>
-    <w:p>
-      <w:pPr>
-        <w:rPr>
-          <w:lang w:val="fr-CA"/>
-        </w:rPr>
-      </w:pPr>
-    </w:p>
-    <w:p>
-      <w:pPr>
-        <w:rPr>
-          <w:lang w:val="fr-CA"/>
-        </w:rPr>
-      </w:pPr>
-    </w:p>
-    <w:p>
-      <w:pPr>
-        <w:rPr>
-          <w:lang w:val="fr-CA"/>
-        </w:rPr>
-      </w:pPr>
-    </w:p>
-    <w:p>
-      <w:pPr>
-        <w:rPr>
-          <w:lang w:val="fr-CA"/>
-        </w:rPr>
-      </w:pPr>
-    </w:p>
-    <w:p>
-      <w:pPr>
-        <w:rPr>
-          <w:lang w:val="fr-CA"/>
-        </w:rPr>
-      </w:pPr>
-    </w:p>
-    <w:p>
-      <w:pPr>
-        <w:rPr>
-          <w:lang w:val="fr-CA"/>
-        </w:rPr>
-      </w:pPr>
-    </w:p>
-    <w:p>
-      <w:pPr>
-        <w:rPr>
-          <w:lang w:val="fr-CA"/>
-        </w:rPr>
-      </w:pPr>
-    </w:p>
-    <w:p>
-      <w:pPr>
-        <w:rPr>
-          <w:lang w:val="fr-CA"/>
-        </w:rPr>
-      </w:pPr>
-    </w:p>
-    <w:p>
-      <w:pPr>
-        <w:rPr>
-          <w:lang w:val="fr-CA"/>
-        </w:rPr>
-      </w:pPr>
-    </w:p>
-    <w:p>
-      <w:pPr>
-        <w:rPr>
-          <w:lang w:val="fr-CA"/>
-        </w:rPr>
-      </w:pPr>
-    </w:p>
-    <w:p>
-      <w:pPr>
-        <w:rPr>
-          <w:lang w:val="fr-CA"/>
-        </w:rPr>
-      </w:pPr>
-    </w:p>
-    <w:p>
-      <w:pPr>
-        <w:rPr>
-          <w:lang w:val="fr-CA"/>
-        </w:rPr>
-      </w:pPr>
-    </w:p>
-    <w:p>
-      <w:pPr>
-        <w:rPr>
-          <w:lang w:val="fr-CA"/>
-        </w:rPr>
-      </w:pPr>
-    </w:p>
-    <w:p>
-      <w:pPr>
-        <w:rPr>
-          <w:lang w:val="fr-CA"/>
-        </w:rPr>
-      </w:pPr>
-    </w:p>
-    <w:p>
-      <w:pPr>
-        <w:rPr>
-          <w:lang w:val="fr-CA"/>
-        </w:rPr>
-      </w:pPr>
-    </w:p>
-    <w:p>
-      <w:pPr>
-        <w:rPr>
-          <w:lang w:val="fr-CA"/>
-        </w:rPr>
-      </w:pPr>
-    </w:p>
-    <w:p>
-      <w:pPr>
-        <w:rPr>
-          <w:lang w:val="fr-CA"/>
-        </w:rPr>
-      </w:pPr>
-    </w:p>
-    <w:p>
-      <w:pPr>
-        <w:rPr>
-          <w:lang w:val="fr-CA"/>
-        </w:rPr>
-      </w:pPr>
-    </w:p>
-    <w:p>
-      <w:pPr>
+        <w:sectPr>
+          <w:pgSz w:w="11906" w:h="16838"/>
+          <w:pgMar w:top="1440" w:right="1440" w:bottom="1440" w:left="1440" w:header="720" w:footer="720" w:gutter="0"/>
+          <w:cols w:space="720"/>
+          <w:docGrid w:linePitch="360"/>
+        </w:sectPr>
+      </w:pPr>
+    </w:p>
+    <w:p>
+      <w:pPr>
+        <w:pStyle w:val="Heading2"/>
         <w:rPr>
           <w:lang w:val="en-CA"/>
         </w:rPr>
@@ -2654,21 +2727,33 @@
         <w:lastRenderedPageBreak/>
         <w:t>Chronogramme</w:t>
       </w:r>
-    </w:p>
-    <w:p>
-      <w:pPr>
-        <w:rPr>
-          <w:lang w:val="fr-CA"/>
-        </w:rPr>
+      <w:r>
+        <w:rPr>
+          <w:lang w:val="fr-CA"/>
+        </w:rPr>
+        <w:t xml:space="preserve"> FPTP</w:t>
+      </w:r>
+    </w:p>
+    <w:p>
+      <w:pPr>
+        <w:rPr>
+          <w:lang w:val="fr-CA"/>
+        </w:rPr>
+        <w:sectPr>
+          <w:pgSz w:w="16838" w:h="11906" w:orient="landscape"/>
+          <w:pgMar w:top="1440" w:right="1440" w:bottom="1440" w:left="1440" w:header="720" w:footer="720" w:gutter="0"/>
+          <w:cols w:space="720"/>
+          <w:docGrid w:linePitch="360"/>
+        </w:sectPr>
       </w:pPr>
       <w:r>
         <w:rPr>
           <w:noProof/>
         </w:rPr>
         <w:drawing>
-          <wp:inline distT="0" distB="0" distL="0" distR="0" wp14:anchorId="7B7BD57A" wp14:editId="3F114B89">
-            <wp:extent cx="5731510" cy="1341120"/>
-            <wp:effectExtent l="0" t="0" r="2540" b="0"/>
+          <wp:inline distT="0" distB="0" distL="0" distR="0" wp14:anchorId="7B7BD57A" wp14:editId="1FA7DE33">
+            <wp:extent cx="8937079" cy="2091193"/>
+            <wp:effectExtent l="0" t="0" r="0" b="4445"/>
             <wp:docPr id="762109343" name="Picture 2" descr="A black and white grid with lines&#10;&#10;Description automatically generated with medium confidence"/>
             <wp:cNvGraphicFramePr>
               <a:graphicFrameLocks xmlns:a="http://schemas.openxmlformats.org/drawingml/2006/main" noChangeAspect="1"/>
@@ -2683,7 +2768,7 @@
                     </pic:cNvPicPr>
                   </pic:nvPicPr>
                   <pic:blipFill>
-                    <a:blip r:embed="rId11" cstate="print">
+                    <a:blip r:embed="rId13" cstate="print">
                       <a:extLst>
                         <a:ext uri="{28A0092B-C50C-407E-A947-70E740481C1C}">
                           <a14:useLocalDpi xmlns:a14="http://schemas.microsoft.com/office/drawing/2010/main" val="0"/>
@@ -2698,7 +2783,7 @@
                   <pic:spPr bwMode="auto">
                     <a:xfrm>
                       <a:off x="0" y="0"/>
-                      <a:ext cx="5731510" cy="1341120"/>
+                      <a:ext cx="8937079" cy="2091193"/>
                     </a:xfrm>
                     <a:prstGeom prst="rect">
                       <a:avLst/>
@@ -2717,22 +2802,18 @@
     </w:p>
     <w:p>
       <w:pPr>
-        <w:rPr>
-          <w:lang w:val="fr-CA"/>
-        </w:rPr>
-      </w:pPr>
-    </w:p>
-    <w:p>
+        <w:pStyle w:val="Heading2"/>
+      </w:pPr>
       <w:proofErr w:type="spellStart"/>
       <w:r>
+        <w:lastRenderedPageBreak/>
         <w:t>Fonctionnement</w:t>
       </w:r>
       <w:proofErr w:type="spellEnd"/>
       <w:r>
-        <w:t xml:space="preserve"> du RESET</w:t>
-      </w:r>
-    </w:p>
-    <w:p/>
+        <w:t xml:space="preserve"> RESET</w:t>
+      </w:r>
+    </w:p>
     <w:tbl>
       <w:tblPr>
         <w:tblStyle w:val="TableGrid"/>
@@ -4279,30 +4360,35 @@
     <w:link w:val="Heading1Char"/>
     <w:uiPriority w:val="1"/>
     <w:qFormat/>
-    <w:rsid w:val="00F86576"/>
+    <w:rsid w:val="000B50BB"/>
     <w:pPr>
-      <w:spacing w:before="1"/>
       <w:outlineLvl w:val="0"/>
     </w:pPr>
     <w:rPr>
       <w:b/>
       <w:bCs/>
-      <w:sz w:val="32"/>
-      <w:szCs w:val="32"/>
+      <w:sz w:val="40"/>
+      <w:szCs w:val="40"/>
+      <w:u w:val="single"/>
     </w:rPr>
   </w:style>
   <w:style w:type="paragraph" w:styleId="Heading2">
     <w:name w:val="heading 2"/>
-    <w:basedOn w:val="Heading1"/>
+    <w:basedOn w:val="Normal"/>
     <w:next w:val="Heading1"/>
     <w:link w:val="Heading2Char"/>
     <w:uiPriority w:val="1"/>
     <w:unhideWhenUsed/>
     <w:qFormat/>
-    <w:rsid w:val="00F86576"/>
+    <w:rsid w:val="000B50BB"/>
     <w:pPr>
       <w:outlineLvl w:val="1"/>
     </w:pPr>
+    <w:rPr>
+      <w:sz w:val="36"/>
+      <w:szCs w:val="36"/>
+      <w:u w:val="single"/>
+    </w:rPr>
   </w:style>
   <w:style w:type="paragraph" w:styleId="Heading4">
     <w:name w:val="heading 4"/>
@@ -4358,14 +4444,15 @@
     <w:basedOn w:val="DefaultParagraphFont"/>
     <w:link w:val="Heading1"/>
     <w:uiPriority w:val="1"/>
-    <w:rsid w:val="00F86576"/>
+    <w:rsid w:val="000B50BB"/>
     <w:rPr>
       <w:rFonts w:ascii="Times New Roman" w:eastAsia="Times New Roman" w:hAnsi="Times New Roman" w:cs="Times New Roman"/>
       <w:b/>
       <w:bCs/>
       <w:kern w:val="0"/>
-      <w:sz w:val="32"/>
-      <w:szCs w:val="32"/>
+      <w:sz w:val="40"/>
+      <w:szCs w:val="40"/>
+      <w:u w:val="single"/>
       <w:lang w:val="en-US"/>
       <w14:ligatures w14:val="none"/>
     </w:rPr>
@@ -4375,14 +4462,13 @@
     <w:basedOn w:val="DefaultParagraphFont"/>
     <w:link w:val="Heading2"/>
     <w:uiPriority w:val="1"/>
-    <w:rsid w:val="00F86576"/>
+    <w:rsid w:val="000B50BB"/>
     <w:rPr>
       <w:rFonts w:ascii="Times New Roman" w:eastAsia="Times New Roman" w:hAnsi="Times New Roman" w:cs="Times New Roman"/>
-      <w:b/>
-      <w:bCs/>
       <w:kern w:val="0"/>
-      <w:sz w:val="32"/>
-      <w:szCs w:val="32"/>
+      <w:sz w:val="36"/>
+      <w:szCs w:val="36"/>
+      <w:u w:val="single"/>
       <w:lang w:val="en-US"/>
       <w14:ligatures w14:val="none"/>
     </w:rPr>

</xml_diff>

<commit_message>
Chronogrammes et Rapport pour le DR terminer
</commit_message>
<xml_diff>
--- a/Phase_1_Plan_de_Test.docx
+++ b/Phase_1_Plan_de_Test.docx
@@ -12,7 +12,6 @@
           <w:rFonts w:ascii="Segoe UI" w:hAnsi="Segoe UI" w:cs="Segoe UI"/>
           <w:sz w:val="18"/>
           <w:szCs w:val="18"/>
-          <w:lang w:val="fr-CA"/>
         </w:rPr>
       </w:pPr>
       <w:r>
@@ -79,7 +78,6 @@
           <w:color w:val="000000"/>
           <w:sz w:val="22"/>
           <w:szCs w:val="22"/>
-          <w:lang w:val="fr-CA"/>
         </w:rPr>
         <w:t> </w:t>
       </w:r>
@@ -94,7 +92,6 @@
           <w:rFonts w:ascii="Segoe UI" w:hAnsi="Segoe UI" w:cs="Segoe UI"/>
           <w:sz w:val="18"/>
           <w:szCs w:val="18"/>
-          <w:lang w:val="fr-CA"/>
         </w:rPr>
       </w:pPr>
       <w:r>
@@ -104,7 +101,6 @@
           <w:color w:val="000000"/>
           <w:sz w:val="22"/>
           <w:szCs w:val="22"/>
-          <w:lang w:val="fr-CA"/>
         </w:rPr>
         <w:t> </w:t>
       </w:r>
@@ -119,7 +115,6 @@
           <w:rFonts w:ascii="Segoe UI" w:hAnsi="Segoe UI" w:cs="Segoe UI"/>
           <w:sz w:val="18"/>
           <w:szCs w:val="18"/>
-          <w:lang w:val="fr-CA"/>
         </w:rPr>
       </w:pPr>
       <w:r>
@@ -127,45 +122,22 @@
           <w:rStyle w:val="normaltextrun"/>
           <w:rFonts w:eastAsiaTheme="majorEastAsia"/>
           <w:color w:val="000000"/>
-          <w:lang w:val="fr-CA"/>
-        </w:rPr>
-        <w:t xml:space="preserve">Design </w:t>
-      </w:r>
-      <w:proofErr w:type="spellStart"/>
+        </w:rPr>
+        <w:t>Design Review</w:t>
+      </w:r>
       <w:r>
         <w:rPr>
           <w:rStyle w:val="normaltextrun"/>
           <w:rFonts w:eastAsiaTheme="majorEastAsia"/>
           <w:color w:val="000000"/>
-          <w:lang w:val="fr-CA"/>
-        </w:rPr>
-        <w:t>Review</w:t>
-      </w:r>
-      <w:proofErr w:type="spellEnd"/>
-      <w:r>
-        <w:rPr>
-          <w:rStyle w:val="normaltextrun"/>
-          <w:rFonts w:eastAsiaTheme="majorEastAsia"/>
-          <w:color w:val="000000"/>
-          <w:lang w:val="fr-CA"/>
-        </w:rPr>
-        <w:t xml:space="preserve"> 1 – ELE</w:t>
-      </w:r>
-      <w:r>
-        <w:rPr>
-          <w:rStyle w:val="normaltextrun"/>
-          <w:rFonts w:eastAsiaTheme="majorEastAsia"/>
-          <w:color w:val="000000"/>
-          <w:lang w:val="fr-CA"/>
-        </w:rPr>
-        <w:t>739</w:t>
+        </w:rPr>
+        <w:t xml:space="preserve"> 1 – ELE739</w:t>
       </w:r>
       <w:r>
         <w:rPr>
           <w:rStyle w:val="eop"/>
           <w:rFonts w:eastAsiaTheme="majorEastAsia"/>
           <w:color w:val="000000"/>
-          <w:lang w:val="fr-CA"/>
         </w:rPr>
         <w:t> </w:t>
       </w:r>
@@ -180,7 +152,6 @@
           <w:rFonts w:ascii="Segoe UI" w:hAnsi="Segoe UI" w:cs="Segoe UI"/>
           <w:sz w:val="18"/>
           <w:szCs w:val="18"/>
-          <w:lang w:val="fr-CA"/>
         </w:rPr>
       </w:pPr>
       <w:r>
@@ -188,7 +159,6 @@
           <w:rStyle w:val="eop"/>
           <w:rFonts w:eastAsiaTheme="majorEastAsia"/>
           <w:color w:val="000000"/>
-          <w:lang w:val="fr-CA"/>
         </w:rPr>
         <w:t> </w:t>
       </w:r>
@@ -203,7 +173,6 @@
           <w:rFonts w:ascii="Segoe UI" w:hAnsi="Segoe UI" w:cs="Segoe UI"/>
           <w:sz w:val="18"/>
           <w:szCs w:val="18"/>
-          <w:lang w:val="fr-CA"/>
         </w:rPr>
       </w:pPr>
       <w:r>
@@ -211,7 +180,6 @@
           <w:rStyle w:val="eop"/>
           <w:rFonts w:eastAsiaTheme="majorEastAsia"/>
           <w:color w:val="000000"/>
-          <w:lang w:val="fr-CA"/>
         </w:rPr>
         <w:t> </w:t>
       </w:r>
@@ -226,7 +194,6 @@
           <w:rFonts w:ascii="Segoe UI" w:hAnsi="Segoe UI" w:cs="Segoe UI"/>
           <w:sz w:val="18"/>
           <w:szCs w:val="18"/>
-          <w:lang w:val="fr-CA"/>
         </w:rPr>
       </w:pPr>
       <w:r>
@@ -234,7 +201,6 @@
           <w:rStyle w:val="eop"/>
           <w:rFonts w:eastAsiaTheme="majorEastAsia"/>
           <w:color w:val="000000"/>
-          <w:lang w:val="fr-CA"/>
         </w:rPr>
         <w:t> </w:t>
       </w:r>
@@ -249,7 +215,6 @@
           <w:rStyle w:val="eop"/>
           <w:rFonts w:eastAsiaTheme="majorEastAsia"/>
           <w:color w:val="000000"/>
-          <w:lang w:val="fr-CA"/>
         </w:rPr>
       </w:pPr>
     </w:p>
@@ -263,7 +228,6 @@
           <w:rStyle w:val="eop"/>
           <w:rFonts w:eastAsiaTheme="majorEastAsia"/>
           <w:color w:val="000000"/>
-          <w:lang w:val="fr-CA"/>
         </w:rPr>
       </w:pPr>
     </w:p>
@@ -277,7 +241,6 @@
           <w:rStyle w:val="eop"/>
           <w:rFonts w:eastAsiaTheme="majorEastAsia"/>
           <w:color w:val="000000"/>
-          <w:lang w:val="fr-CA"/>
         </w:rPr>
       </w:pPr>
     </w:p>
@@ -291,7 +254,6 @@
           <w:rStyle w:val="eop"/>
           <w:rFonts w:eastAsiaTheme="majorEastAsia"/>
           <w:color w:val="000000"/>
-          <w:lang w:val="fr-CA"/>
         </w:rPr>
       </w:pPr>
     </w:p>
@@ -305,7 +267,6 @@
           <w:rStyle w:val="eop"/>
           <w:rFonts w:eastAsiaTheme="majorEastAsia"/>
           <w:color w:val="000000"/>
-          <w:lang w:val="fr-CA"/>
         </w:rPr>
       </w:pPr>
     </w:p>
@@ -319,7 +280,6 @@
           <w:rFonts w:ascii="Segoe UI" w:hAnsi="Segoe UI" w:cs="Segoe UI"/>
           <w:sz w:val="18"/>
           <w:szCs w:val="18"/>
-          <w:lang w:val="fr-CA"/>
         </w:rPr>
       </w:pPr>
       <w:r>
@@ -327,7 +287,6 @@
           <w:rStyle w:val="eop"/>
           <w:rFonts w:eastAsiaTheme="majorEastAsia"/>
           <w:color w:val="000000"/>
-          <w:lang w:val="fr-CA"/>
         </w:rPr>
         <w:t> </w:t>
       </w:r>
@@ -341,7 +300,6 @@
           <w:rFonts w:ascii="Segoe UI" w:hAnsi="Segoe UI" w:cs="Segoe UI"/>
           <w:sz w:val="18"/>
           <w:szCs w:val="18"/>
-          <w:lang w:val="fr-CA"/>
         </w:rPr>
       </w:pPr>
       <w:r>
@@ -349,7 +307,6 @@
           <w:rStyle w:val="eop"/>
           <w:rFonts w:eastAsiaTheme="majorEastAsia"/>
           <w:color w:val="000000"/>
-          <w:lang w:val="fr-CA"/>
         </w:rPr>
         <w:t> </w:t>
       </w:r>
@@ -364,15 +321,14 @@
           <w:rFonts w:ascii="Segoe UI" w:hAnsi="Segoe UI" w:cs="Segoe UI"/>
           <w:sz w:val="18"/>
           <w:szCs w:val="18"/>
-          <w:lang w:val="fr-CA"/>
-        </w:rPr>
-      </w:pPr>
+        </w:rPr>
+      </w:pPr>
+      <w:proofErr w:type="gramStart"/>
       <w:r>
         <w:rPr>
           <w:rStyle w:val="normaltextrun"/>
           <w:rFonts w:eastAsiaTheme="majorEastAsia"/>
           <w:color w:val="000000" w:themeColor="text1"/>
-          <w:lang w:val="fr-CA"/>
         </w:rPr>
         <w:t>Par</w:t>
       </w:r>
@@ -381,10 +337,10 @@
           <w:rStyle w:val="eop"/>
           <w:rFonts w:eastAsiaTheme="majorEastAsia"/>
           <w:color w:val="000000" w:themeColor="text1"/>
-          <w:lang w:val="fr-CA"/>
         </w:rPr>
         <w:t> :</w:t>
       </w:r>
+      <w:proofErr w:type="gramEnd"/>
     </w:p>
     <w:p>
       <w:pPr>
@@ -396,7 +352,6 @@
           <w:rFonts w:ascii="Segoe UI" w:hAnsi="Segoe UI" w:cs="Segoe UI"/>
           <w:sz w:val="18"/>
           <w:szCs w:val="18"/>
-          <w:lang w:val="fr-CA"/>
         </w:rPr>
       </w:pPr>
       <w:r>
@@ -404,7 +359,6 @@
           <w:rStyle w:val="normaltextrun"/>
           <w:rFonts w:eastAsiaTheme="majorEastAsia"/>
           <w:color w:val="000000"/>
-          <w:lang w:val="fr-FR"/>
         </w:rPr>
         <w:t>James FULLUM, FULJ15119906</w:t>
       </w:r>
@@ -413,7 +367,6 @@
           <w:rStyle w:val="eop"/>
           <w:rFonts w:eastAsiaTheme="majorEastAsia"/>
           <w:color w:val="000000"/>
-          <w:lang w:val="fr-CA"/>
         </w:rPr>
         <w:t> </w:t>
       </w:r>
@@ -603,34 +556,7 @@
           <w:color w:val="000000"/>
           <w:lang w:val="fr-CA"/>
         </w:rPr>
-        <w:t xml:space="preserve">RAPPORT PRÉSENTÉ À </w:t>
-      </w:r>
-      <w:r>
-        <w:rPr>
-          <w:rStyle w:val="normaltextrun"/>
-          <w:rFonts w:eastAsiaTheme="majorEastAsia"/>
-          <w:color w:val="000000"/>
-          <w:lang w:val="fr-CA"/>
-        </w:rPr>
-        <w:t>CLAUDE THIBEAULT</w:t>
-      </w:r>
-      <w:r>
-        <w:rPr>
-          <w:rStyle w:val="normaltextrun"/>
-          <w:rFonts w:eastAsiaTheme="majorEastAsia"/>
-          <w:color w:val="000000"/>
-          <w:lang w:val="fr-CA"/>
-        </w:rPr>
-        <w:t xml:space="preserve"> DANS LE CADRE DU COURS ELE</w:t>
-      </w:r>
-      <w:r>
-        <w:rPr>
-          <w:rStyle w:val="normaltextrun"/>
-          <w:rFonts w:eastAsiaTheme="majorEastAsia"/>
-          <w:color w:val="000000"/>
-          <w:lang w:val="fr-CA"/>
-        </w:rPr>
-        <w:t>739</w:t>
+        <w:t>RAPPORT PRÉSENTÉ À CLAUDE THIBEAULT DANS LE CADRE DU COURS ELE739</w:t>
       </w:r>
       <w:r>
         <w:rPr>
@@ -966,36 +892,52 @@
     <w:p>
       <w:pPr>
         <w:pStyle w:val="Heading1"/>
-      </w:pPr>
+        <w:rPr>
+          <w:lang w:val="fr-CA"/>
+        </w:rPr>
+      </w:pPr>
+      <w:r>
+        <w:rPr>
+          <w:lang w:val="fr-CA"/>
+        </w:rPr>
+        <w:lastRenderedPageBreak/>
+        <w:t>Diagrammes D’états</w:t>
+      </w:r>
+    </w:p>
+    <w:p>
+      <w:pPr>
+        <w:rPr>
+          <w:lang w:val="fr-CA"/>
+        </w:rPr>
+      </w:pPr>
+    </w:p>
+    <w:p>
+      <w:pPr>
+        <w:pStyle w:val="Heading2"/>
+        <w:rPr>
+          <w:lang w:val="fr-CA"/>
+        </w:rPr>
+      </w:pPr>
+      <w:r>
+        <w:rPr>
+          <w:lang w:val="fr-CA"/>
+        </w:rPr>
+        <w:t>Feu-</w:t>
+      </w:r>
       <w:proofErr w:type="spellStart"/>
       <w:r>
-        <w:lastRenderedPageBreak/>
-        <w:t>Diagrammes</w:t>
+        <w:rPr>
+          <w:lang w:val="fr-CA"/>
+        </w:rPr>
+        <w:t>Traffique</w:t>
       </w:r>
       <w:proofErr w:type="spellEnd"/>
-      <w:r>
-        <w:t xml:space="preserve"> </w:t>
-      </w:r>
-      <w:r>
-        <w:t>D’états</w:t>
-      </w:r>
-    </w:p>
-    <w:p/>
-    <w:p>
-      <w:pPr>
-        <w:pStyle w:val="Heading2"/>
-      </w:pPr>
-      <w:r>
-        <w:t>Feu-</w:t>
-      </w:r>
-      <w:proofErr w:type="spellStart"/>
-      <w:r>
-        <w:t>Traffique</w:t>
-      </w:r>
-      <w:proofErr w:type="spellEnd"/>
-    </w:p>
-    <w:p>
-      <w:r>
+    </w:p>
+    <w:p>
+      <w:r>
+        <w:rPr>
+          <w:noProof/>
+        </w:rPr>
         <w:drawing>
           <wp:inline distT="0" distB="0" distL="0" distR="0" wp14:anchorId="1C534721" wp14:editId="41DC8093">
             <wp:extent cx="2870348" cy="2451226"/>
@@ -1043,6 +985,9 @@
     </w:p>
     <w:p>
       <w:r>
+        <w:rPr>
+          <w:noProof/>
+        </w:rPr>
         <w:drawing>
           <wp:inline distT="0" distB="0" distL="0" distR="0" wp14:anchorId="50AF35C2" wp14:editId="6CAE2F56">
             <wp:extent cx="3721291" cy="2921150"/>
@@ -1106,6 +1051,9 @@
     </w:p>
     <w:p>
       <w:r>
+        <w:rPr>
+          <w:noProof/>
+        </w:rPr>
         <w:drawing>
           <wp:inline distT="0" distB="0" distL="0" distR="0" wp14:anchorId="6934D4DE" wp14:editId="5922E301">
             <wp:extent cx="4548146" cy="3219338"/>
@@ -1206,6 +1154,9 @@
     </w:p>
     <w:p>
       <w:r>
+        <w:rPr>
+          <w:noProof/>
+        </w:rPr>
         <w:drawing>
           <wp:inline distT="0" distB="0" distL="0" distR="0" wp14:anchorId="2D52775D" wp14:editId="2B535524">
             <wp:extent cx="5731510" cy="3597910"/>
@@ -1259,6 +1210,7 @@
         <w:rPr>
           <w:b w:val="0"/>
           <w:bCs w:val="0"/>
+          <w:noProof/>
           <w:u w:val="none"/>
         </w:rPr>
         <w:drawing>
@@ -1320,6 +1272,9 @@
     </w:p>
     <w:p>
       <w:r>
+        <w:rPr>
+          <w:noProof/>
+        </w:rPr>
         <w:drawing>
           <wp:inline distT="0" distB="0" distL="0" distR="0" wp14:anchorId="585AE647" wp14:editId="004CB42F">
             <wp:extent cx="6312860" cy="2178657"/>
@@ -1643,19 +1598,7 @@
               <w:rPr>
                 <w:lang w:val="fr-CA"/>
               </w:rPr>
-              <w:t>Le MÉF va ensuite à l’état F</w:t>
-            </w:r>
-            <w:r>
-              <w:rPr>
-                <w:lang w:val="fr-CA"/>
-              </w:rPr>
-              <w:t>S</w:t>
-            </w:r>
-            <w:r>
-              <w:rPr>
-                <w:lang w:val="fr-CA"/>
-              </w:rPr>
-              <w:t xml:space="preserve"> pour allumer la séquence Vert -&gt; Jaune -&gt; Rouge</w:t>
+              <w:t>Le MÉF va ensuite à l’état FS pour allumer la séquence Vert -&gt; Jaune -&gt; Rouge</w:t>
             </w:r>
           </w:p>
         </w:tc>
@@ -1784,19 +1727,17 @@
     </w:p>
     <w:p>
       <w:pPr>
-        <w:rPr>
-          <w:lang w:val="fr-CA"/>
-        </w:rPr>
+        <w:pStyle w:val="NormalWeb"/>
       </w:pPr>
       <w:r>
         <w:rPr>
           <w:noProof/>
         </w:rPr>
         <w:drawing>
-          <wp:inline distT="0" distB="0" distL="0" distR="0" wp14:anchorId="5A74B605" wp14:editId="390CDC0C">
-            <wp:extent cx="8777696" cy="3349256"/>
-            <wp:effectExtent l="0" t="0" r="4445" b="3810"/>
-            <wp:docPr id="547942214" name="Picture 1" descr="A black and white diagram&#10;&#10;Description automatically generated with medium confidence"/>
+          <wp:inline distT="0" distB="0" distL="0" distR="0" wp14:anchorId="246BC77B" wp14:editId="19911341">
+            <wp:extent cx="9578367" cy="2753832"/>
+            <wp:effectExtent l="0" t="0" r="3810" b="8890"/>
+            <wp:docPr id="1198585756" name="Picture 2" descr="A black and white drawing of a diagram&#10;&#10;Description automatically generated with medium confidence"/>
             <wp:cNvGraphicFramePr>
               <a:graphicFrameLocks xmlns:a="http://schemas.openxmlformats.org/drawingml/2006/main" noChangeAspect="1"/>
             </wp:cNvGraphicFramePr>
@@ -1804,7 +1745,7 @@
               <a:graphicData uri="http://schemas.openxmlformats.org/drawingml/2006/picture">
                 <pic:pic xmlns:pic="http://schemas.openxmlformats.org/drawingml/2006/picture">
                   <pic:nvPicPr>
-                    <pic:cNvPr id="547942214" name="Picture 1" descr="A black and white diagram&#10;&#10;Description automatically generated with medium confidence"/>
+                    <pic:cNvPr id="1198585756" name="Picture 2" descr="A black and white drawing of a diagram&#10;&#10;Description automatically generated with medium confidence"/>
                     <pic:cNvPicPr>
                       <a:picLocks noChangeAspect="1" noChangeArrowheads="1"/>
                     </pic:cNvPicPr>
@@ -1825,7 +1766,7 @@
                   <pic:spPr bwMode="auto">
                     <a:xfrm>
                       <a:off x="0" y="0"/>
-                      <a:ext cx="8794428" cy="3355641"/>
+                      <a:ext cx="9601337" cy="2760436"/>
                     </a:xfrm>
                     <a:prstGeom prst="rect">
                       <a:avLst/>
@@ -2116,13 +2057,7 @@
               <w:rPr>
                 <w:lang w:val="fr-CA"/>
               </w:rPr>
-              <w:t>F</w:t>
-            </w:r>
-            <w:r>
-              <w:rPr>
-                <w:lang w:val="fr-CA"/>
-              </w:rPr>
-              <w:t>PTP</w:t>
+              <w:t>FPTP</w:t>
             </w:r>
           </w:p>
         </w:tc>
@@ -2152,49 +2087,7 @@
               <w:rPr>
                 <w:lang w:val="fr-CA"/>
               </w:rPr>
-              <w:t>Le MÉF va ensuite à l’état F</w:t>
-            </w:r>
-            <w:r>
-              <w:rPr>
-                <w:lang w:val="fr-CA"/>
-              </w:rPr>
-              <w:t>PTP</w:t>
-            </w:r>
-            <w:r>
-              <w:rPr>
-                <w:lang w:val="fr-CA"/>
-              </w:rPr>
-              <w:t xml:space="preserve"> pour allumer la séquence </w:t>
-            </w:r>
-            <w:r>
-              <w:rPr>
-                <w:lang w:val="fr-CA"/>
-              </w:rPr>
-              <w:t>GO continu</w:t>
-            </w:r>
-            <w:r>
-              <w:rPr>
-                <w:lang w:val="fr-CA"/>
-              </w:rPr>
-              <w:t xml:space="preserve">-&gt; </w:t>
-            </w:r>
-            <w:r>
-              <w:rPr>
-                <w:lang w:val="fr-CA"/>
-              </w:rPr>
-              <w:t>GO clignotant</w:t>
-            </w:r>
-            <w:r>
-              <w:rPr>
-                <w:lang w:val="fr-CA"/>
-              </w:rPr>
-              <w:t xml:space="preserve"> -&gt; </w:t>
-            </w:r>
-            <w:r>
-              <w:rPr>
-                <w:lang w:val="fr-CA"/>
-              </w:rPr>
-              <w:t>STOP continu</w:t>
+              <w:t>Le MÉF va ensuite à l’état FPTP pour allumer la séquence GO continu-&gt; GO clignotant -&gt; STOP continu</w:t>
             </w:r>
           </w:p>
         </w:tc>
@@ -2212,19 +2105,7 @@
               <w:rPr>
                 <w:lang w:val="fr-CA"/>
               </w:rPr>
-              <w:t xml:space="preserve">Cela vérifie que le fonctionnement normal du </w:t>
-            </w:r>
-            <w:r>
-              <w:rPr>
-                <w:lang w:val="fr-CA"/>
-              </w:rPr>
-              <w:t>FPTP</w:t>
-            </w:r>
-            <w:r>
-              <w:rPr>
-                <w:lang w:val="fr-CA"/>
-              </w:rPr>
-              <w:t xml:space="preserve"> est conforme</w:t>
+              <w:t>Cela vérifie que le fonctionnement normal du FPTP est conforme</w:t>
             </w:r>
           </w:p>
           <w:p>
@@ -2332,13 +2213,7 @@
               <w:rPr>
                 <w:lang w:val="fr-CA"/>
               </w:rPr>
-              <w:t>F</w:t>
-            </w:r>
-            <w:r>
-              <w:rPr>
-                <w:lang w:val="fr-CA"/>
-              </w:rPr>
-              <w:t>S</w:t>
+              <w:t>FS</w:t>
             </w:r>
           </w:p>
         </w:tc>
@@ -2488,13 +2363,7 @@
               <w:rPr>
                 <w:lang w:val="fr-CA"/>
               </w:rPr>
-              <w:t>Cela vérifie que on peut activer l’état FPTP du F</w:t>
-            </w:r>
-            <w:r>
-              <w:rPr>
-                <w:lang w:val="fr-CA"/>
-              </w:rPr>
-              <w:t>S</w:t>
+              <w:t>Cela vérifie que on peut activer l’état FPTP du FS</w:t>
             </w:r>
           </w:p>
         </w:tc>
@@ -2562,13 +2431,7 @@
               <w:rPr>
                 <w:lang w:val="fr-CA"/>
               </w:rPr>
-              <w:t>Cela vérifie qu’on retourne à l’état FP après l’état FPTP</w:t>
-            </w:r>
-            <w:r>
-              <w:rPr>
-                <w:lang w:val="fr-CA"/>
-              </w:rPr>
-              <w:t>, peu importe si on était à l’état FS avant</w:t>
+              <w:t>Cela vérifie qu’on retourne à l’état FP après l’état FPTP, peu importe si on était à l’état FS avant</w:t>
             </w:r>
           </w:p>
         </w:tc>
@@ -2736,25 +2599,17 @@
     </w:p>
     <w:p>
       <w:pPr>
-        <w:rPr>
-          <w:lang w:val="fr-CA"/>
-        </w:rPr>
-        <w:sectPr>
-          <w:pgSz w:w="16838" w:h="11906" w:orient="landscape"/>
-          <w:pgMar w:top="1440" w:right="1440" w:bottom="1440" w:left="1440" w:header="720" w:footer="720" w:gutter="0"/>
-          <w:cols w:space="720"/>
-          <w:docGrid w:linePitch="360"/>
-        </w:sectPr>
+        <w:pStyle w:val="NormalWeb"/>
       </w:pPr>
       <w:r>
         <w:rPr>
           <w:noProof/>
         </w:rPr>
         <w:drawing>
-          <wp:inline distT="0" distB="0" distL="0" distR="0" wp14:anchorId="7B7BD57A" wp14:editId="1FA7DE33">
-            <wp:extent cx="8937079" cy="2091193"/>
-            <wp:effectExtent l="0" t="0" r="0" b="4445"/>
-            <wp:docPr id="762109343" name="Picture 2" descr="A black and white grid with lines&#10;&#10;Description automatically generated with medium confidence"/>
+          <wp:inline distT="0" distB="0" distL="0" distR="0" wp14:anchorId="0FD2A54E" wp14:editId="34FC5C1F">
+            <wp:extent cx="9691687" cy="2445488"/>
+            <wp:effectExtent l="0" t="0" r="5080" b="0"/>
+            <wp:docPr id="2033664759" name="Picture 1" descr="A black and white lines&#10;&#10;Description automatically generated"/>
             <wp:cNvGraphicFramePr>
               <a:graphicFrameLocks xmlns:a="http://schemas.openxmlformats.org/drawingml/2006/main" noChangeAspect="1"/>
             </wp:cNvGraphicFramePr>
@@ -2762,13 +2617,13 @@
               <a:graphicData uri="http://schemas.openxmlformats.org/drawingml/2006/picture">
                 <pic:pic xmlns:pic="http://schemas.openxmlformats.org/drawingml/2006/picture">
                   <pic:nvPicPr>
-                    <pic:cNvPr id="762109343" name="Picture 2" descr="A black and white grid with lines&#10;&#10;Description automatically generated with medium confidence"/>
+                    <pic:cNvPr id="2033664759" name="Picture 1" descr="A black and white lines&#10;&#10;Description automatically generated"/>
                     <pic:cNvPicPr>
                       <a:picLocks noChangeAspect="1" noChangeArrowheads="1"/>
                     </pic:cNvPicPr>
                   </pic:nvPicPr>
                   <pic:blipFill>
-                    <a:blip r:embed="rId13" cstate="print">
+                    <a:blip r:embed="rId13">
                       <a:extLst>
                         <a:ext uri="{28A0092B-C50C-407E-A947-70E740481C1C}">
                           <a14:useLocalDpi xmlns:a14="http://schemas.microsoft.com/office/drawing/2010/main" val="0"/>
@@ -2783,7 +2638,7 @@
                   <pic:spPr bwMode="auto">
                     <a:xfrm>
                       <a:off x="0" y="0"/>
-                      <a:ext cx="8937079" cy="2091193"/>
+                      <a:ext cx="9723433" cy="2453498"/>
                     </a:xfrm>
                     <a:prstGeom prst="rect">
                       <a:avLst/>
@@ -2802,6 +2657,19 @@
     </w:p>
     <w:p>
       <w:pPr>
+        <w:rPr>
+          <w:lang w:val="fr-CA"/>
+        </w:rPr>
+        <w:sectPr>
+          <w:pgSz w:w="16838" w:h="11906" w:orient="landscape"/>
+          <w:pgMar w:top="1440" w:right="1440" w:bottom="1440" w:left="1440" w:header="720" w:footer="720" w:gutter="0"/>
+          <w:cols w:space="720"/>
+          <w:docGrid w:linePitch="360"/>
+        </w:sectPr>
+      </w:pPr>
+    </w:p>
+    <w:p>
+      <w:pPr>
         <w:pStyle w:val="Heading2"/>
       </w:pPr>
       <w:proofErr w:type="spellStart"/>
@@ -2997,13 +2865,7 @@
               <w:rPr>
                 <w:lang w:val="fr-CA"/>
               </w:rPr>
-              <w:t>_b</w:t>
-            </w:r>
-            <w:r>
-              <w:rPr>
-                <w:lang w:val="fr-CA"/>
-              </w:rPr>
-              <w:t>i</w:t>
+              <w:t>_bi</w:t>
             </w:r>
             <w:proofErr w:type="spellEnd"/>
             <w:r>
@@ -3114,13 +2976,7 @@
               <w:rPr>
                 <w:lang w:val="fr-CA"/>
               </w:rPr>
-              <w:t xml:space="preserve">Cela vérifie </w:t>
-            </w:r>
-            <w:r>
-              <w:rPr>
-                <w:lang w:val="fr-CA"/>
-              </w:rPr>
-              <w:t xml:space="preserve">qu’on peut activer le </w:t>
+              <w:t xml:space="preserve">Cela vérifie qu’on peut activer le </w:t>
             </w:r>
             <w:proofErr w:type="spellStart"/>
             <w:r>
@@ -3243,13 +3099,7 @@
               <w:rPr>
                 <w:lang w:val="fr-CA"/>
               </w:rPr>
-              <w:t>_b</w:t>
-            </w:r>
-            <w:r>
-              <w:rPr>
-                <w:lang w:val="fr-CA"/>
-              </w:rPr>
-              <w:t>i</w:t>
+              <w:t>_bi</w:t>
             </w:r>
             <w:proofErr w:type="spellEnd"/>
             <w:r>
@@ -3274,19 +3124,7 @@
               <w:rPr>
                 <w:lang w:val="fr-CA"/>
               </w:rPr>
-              <w:t>Le MÉF va ensuite à l’état F</w:t>
-            </w:r>
-            <w:r>
-              <w:rPr>
-                <w:lang w:val="fr-CA"/>
-              </w:rPr>
-              <w:t>S</w:t>
-            </w:r>
-            <w:r>
-              <w:rPr>
-                <w:lang w:val="fr-CA"/>
-              </w:rPr>
-              <w:t xml:space="preserve"> </w:t>
+              <w:t xml:space="preserve">Le MÉF va ensuite à l’état FS </w:t>
             </w:r>
           </w:p>
         </w:tc>
@@ -3386,13 +3224,7 @@
               <w:rPr>
                 <w:lang w:val="fr-CA"/>
               </w:rPr>
-              <w:t xml:space="preserve"> de l’état F</w:t>
-            </w:r>
-            <w:r>
-              <w:rPr>
-                <w:lang w:val="fr-CA"/>
-              </w:rPr>
-              <w:t>S</w:t>
+              <w:t xml:space="preserve"> de l’état FS</w:t>
             </w:r>
           </w:p>
         </w:tc>
@@ -3588,13 +3420,7 @@
               <w:rPr>
                 <w:lang w:val="fr-CA"/>
               </w:rPr>
-              <w:t>Le MÉF va ensuite à l’état F</w:t>
-            </w:r>
-            <w:r>
-              <w:rPr>
-                <w:lang w:val="fr-CA"/>
-              </w:rPr>
-              <w:t>PTP</w:t>
+              <w:t>Le MÉF va ensuite à l’état FPTP</w:t>
             </w:r>
           </w:p>
         </w:tc>
@@ -3695,8 +3521,118 @@
         </w:rPr>
       </w:pPr>
     </w:p>
+    <w:p>
+      <w:pPr>
+        <w:rPr>
+          <w:lang w:val="fr-CA"/>
+        </w:rPr>
+      </w:pPr>
+    </w:p>
+    <w:p>
+      <w:pPr>
+        <w:pStyle w:val="Heading2"/>
+        <w:rPr>
+          <w:lang w:val="fr-CA"/>
+        </w:rPr>
+      </w:pPr>
+    </w:p>
+    <w:p>
+      <w:pPr>
+        <w:pStyle w:val="Heading2"/>
+        <w:rPr>
+          <w:lang w:val="fr-CA"/>
+        </w:rPr>
+        <w:sectPr>
+          <w:pgSz w:w="11906" w:h="16838"/>
+          <w:pgMar w:top="1440" w:right="1440" w:bottom="1440" w:left="1440" w:header="720" w:footer="720" w:gutter="0"/>
+          <w:cols w:space="720"/>
+          <w:docGrid w:linePitch="360"/>
+        </w:sectPr>
+      </w:pPr>
+    </w:p>
+    <w:p>
+      <w:pPr>
+        <w:pStyle w:val="Heading2"/>
+        <w:rPr>
+          <w:lang w:val="fr-CA"/>
+        </w:rPr>
+      </w:pPr>
+      <w:r>
+        <w:rPr>
+          <w:lang w:val="fr-CA"/>
+        </w:rPr>
+        <w:lastRenderedPageBreak/>
+        <w:t>Chronogramme RESET</w:t>
+      </w:r>
+    </w:p>
+    <w:p>
+      <w:pPr>
+        <w:pStyle w:val="NormalWeb"/>
+      </w:pPr>
+      <w:r>
+        <w:rPr>
+          <w:noProof/>
+        </w:rPr>
+        <w:drawing>
+          <wp:inline distT="0" distB="0" distL="0" distR="0" wp14:anchorId="0DE0E44F" wp14:editId="2A6D41FB">
+            <wp:extent cx="9449024" cy="3327991"/>
+            <wp:effectExtent l="0" t="0" r="0" b="6350"/>
+            <wp:docPr id="1246073852" name="Picture 3" descr="A black and white lines&#10;&#10;Description automatically generated"/>
+            <wp:cNvGraphicFramePr>
+              <a:graphicFrameLocks xmlns:a="http://schemas.openxmlformats.org/drawingml/2006/main" noChangeAspect="1"/>
+            </wp:cNvGraphicFramePr>
+            <a:graphic xmlns:a="http://schemas.openxmlformats.org/drawingml/2006/main">
+              <a:graphicData uri="http://schemas.openxmlformats.org/drawingml/2006/picture">
+                <pic:pic xmlns:pic="http://schemas.openxmlformats.org/drawingml/2006/picture">
+                  <pic:nvPicPr>
+                    <pic:cNvPr id="1246073852" name="Picture 3" descr="A black and white lines&#10;&#10;Description automatically generated"/>
+                    <pic:cNvPicPr>
+                      <a:picLocks noChangeAspect="1" noChangeArrowheads="1"/>
+                    </pic:cNvPicPr>
+                  </pic:nvPicPr>
+                  <pic:blipFill>
+                    <a:blip r:embed="rId14">
+                      <a:extLst>
+                        <a:ext uri="{28A0092B-C50C-407E-A947-70E740481C1C}">
+                          <a14:useLocalDpi xmlns:a14="http://schemas.microsoft.com/office/drawing/2010/main" val="0"/>
+                        </a:ext>
+                      </a:extLst>
+                    </a:blip>
+                    <a:srcRect/>
+                    <a:stretch>
+                      <a:fillRect/>
+                    </a:stretch>
+                  </pic:blipFill>
+                  <pic:spPr bwMode="auto">
+                    <a:xfrm>
+                      <a:off x="0" y="0"/>
+                      <a:ext cx="9504272" cy="3347449"/>
+                    </a:xfrm>
+                    <a:prstGeom prst="rect">
+                      <a:avLst/>
+                    </a:prstGeom>
+                    <a:noFill/>
+                    <a:ln>
+                      <a:noFill/>
+                    </a:ln>
+                  </pic:spPr>
+                </pic:pic>
+              </a:graphicData>
+            </a:graphic>
+          </wp:inline>
+        </w:drawing>
+      </w:r>
+    </w:p>
+    <w:p>
+      <w:pPr>
+        <w:pStyle w:val="Heading1"/>
+        <w:rPr>
+          <w:lang w:val="fr-CA"/>
+        </w:rPr>
+      </w:pPr>
+    </w:p>
     <w:sectPr>
-      <w:pgSz w:w="11906" w:h="16838"/>
+      <w:pgSz w:w="16838" w:h="11906" w:orient="landscape"/>
       <w:pgMar w:top="1440" w:right="1440" w:bottom="1440" w:left="1440" w:header="720" w:footer="720" w:gutter="0"/>
       <w:cols w:space="720"/>
       <w:docGrid w:linePitch="360"/>
@@ -4667,6 +4603,23 @@
       </w:tblBorders>
     </w:tblPr>
   </w:style>
+  <w:style w:type="paragraph" w:styleId="NormalWeb">
+    <w:name w:val="Normal (Web)"/>
+    <w:basedOn w:val="Normal"/>
+    <w:uiPriority w:val="99"/>
+    <w:semiHidden/>
+    <w:unhideWhenUsed/>
+    <w:rsid w:val="009E512D"/>
+    <w:pPr>
+      <w:widowControl/>
+      <w:spacing w:before="100" w:beforeAutospacing="1" w:after="100" w:afterAutospacing="1"/>
+    </w:pPr>
+    <w:rPr>
+      <w:sz w:val="24"/>
+      <w:szCs w:val="24"/>
+      <w:lang w:val="en-CA" w:eastAsia="en-CA"/>
+    </w:rPr>
+  </w:style>
 </w:styles>
 </file>
 

</xml_diff>